<commit_message>
Update Flow Detection Experiment Notes 2024-12-05.docx
Updated notes on flow detection
</commit_message>
<xml_diff>
--- a/documents/Flow Detection Experiment Notes 2024-12-05.docx
+++ b/documents/Flow Detection Experiment Notes 2024-12-05.docx
@@ -52,7 +52,21 @@
         <w:rPr>
           <w:lang w:val="es-ES"/>
         </w:rPr>
-        <w:t xml:space="preserve"> Camera C, H-Flume:</w:t>
+        <w:t xml:space="preserve"> Camera C, H-</w:t>
+      </w:r>
+      <w:proofErr w:type="spellStart"/>
+      <w:r>
+        <w:rPr>
+          <w:lang w:val="es-ES"/>
+        </w:rPr>
+        <w:t>Flume</w:t>
+      </w:r>
+      <w:proofErr w:type="spellEnd"/>
+      <w:r>
+        <w:rPr>
+          <w:lang w:val="es-ES"/>
+        </w:rPr>
+        <w:t>:</w:t>
       </w:r>
       <w:r>
         <w:rPr>
@@ -373,7 +387,23 @@
     <w:p/>
     <w:p>
       <w:r>
-        <w:t xml:space="preserve">The “edge128, batch24, epoch30” model trained on 12/5 had a reported val_accuracy of 0.9987 and val_loss=0.0149. </w:t>
+        <w:t xml:space="preserve">The “edge128, batch24, epoch30” model trained on 12/5 had a reported </w:t>
+      </w:r>
+      <w:proofErr w:type="spellStart"/>
+      <w:r>
+        <w:t>val_accuracy</w:t>
+      </w:r>
+      <w:proofErr w:type="spellEnd"/>
+      <w:r>
+        <w:t xml:space="preserve"> of 0.9987 and </w:t>
+      </w:r>
+      <w:proofErr w:type="spellStart"/>
+      <w:r>
+        <w:t>val_loss</w:t>
+      </w:r>
+      <w:proofErr w:type="spellEnd"/>
+      <w:r>
+        <w:t xml:space="preserve">=0.0149. </w:t>
       </w:r>
       <w:r>
         <w:t>Running it through the “evaluate from file” routine gave loss 0.0003 and accuracy 1.0; need to check the effect of the batch and random seed on the evaluation process.</w:t>
@@ -1557,7 +1587,15 @@
     </w:p>
     <w:p>
       <w:r>
-        <w:t>Storm 116. The event happens with vey low light, may be night view.</w:t>
+        <w:t xml:space="preserve">Storm 116. The event happens with </w:t>
+      </w:r>
+      <w:proofErr w:type="spellStart"/>
+      <w:r>
+        <w:t>vey</w:t>
+      </w:r>
+      <w:proofErr w:type="spellEnd"/>
+      <w:r>
+        <w:t xml:space="preserve"> low light, may be night view.</w:t>
       </w:r>
     </w:p>
     <w:p>
@@ -1950,8 +1988,14 @@
           <w:ilvl w:val="2"/>
           <w:numId w:val="2"/>
         </w:numPr>
-      </w:pPr>
-      <w:r>
+        <w:rPr>
+          <w:color w:val="FF0000"/>
+        </w:rPr>
+      </w:pPr>
+      <w:r>
+        <w:rPr>
+          <w:color w:val="FF0000"/>
+        </w:rPr>
         <w:t>6/16/2023, 12:35 - false</w:t>
       </w:r>
     </w:p>
@@ -1962,8 +2006,14 @@
           <w:ilvl w:val="2"/>
           <w:numId w:val="2"/>
         </w:numPr>
-      </w:pPr>
-      <w:r>
+        <w:rPr>
+          <w:color w:val="FF0000"/>
+        </w:rPr>
+      </w:pPr>
+      <w:r>
+        <w:rPr>
+          <w:color w:val="FF0000"/>
+        </w:rPr>
         <w:t>6/21/2023, 22:05 - false</w:t>
       </w:r>
     </w:p>
@@ -1976,6 +2026,9 @@
         </w:numPr>
       </w:pPr>
       <w:r>
+        <w:rPr>
+          <w:color w:val="FF0000"/>
+        </w:rPr>
         <w:t>6/30/2023, 10:45 - false</w:t>
       </w:r>
     </w:p>
@@ -1988,13 +2041,10 @@
         </w:numPr>
       </w:pPr>
       <w:r>
-        <w:t xml:space="preserve">7/4/2023, 12:55 </w:t>
-      </w:r>
-      <w:r>
-        <w:t>–</w:t>
-      </w:r>
-      <w:r>
-        <w:t xml:space="preserve"> false</w:t>
+        <w:rPr>
+          <w:color w:val="FF0000"/>
+        </w:rPr>
+        <w:t>7/4/2023, 12:55 – false</w:t>
       </w:r>
     </w:p>
     <w:p>
@@ -2004,8 +2054,14 @@
           <w:ilvl w:val="2"/>
           <w:numId w:val="2"/>
         </w:numPr>
-      </w:pPr>
-      <w:r>
+        <w:rPr>
+          <w:color w:val="FF0000"/>
+        </w:rPr>
+      </w:pPr>
+      <w:r>
+        <w:rPr>
+          <w:color w:val="FF0000"/>
+        </w:rPr>
         <w:t>7/7/2023, 18:50 - false</w:t>
       </w:r>
     </w:p>

</xml_diff>

<commit_message>
Finalizing analysis for AGU 2024
</commit_message>
<xml_diff>
--- a/documents/Flow Detection Experiment Notes 2024-12-05.docx
+++ b/documents/Flow Detection Experiment Notes 2024-12-05.docx
@@ -433,1026 +433,18 @@
       <w:pPr>
         <w:rPr>
           <w:rFonts w:ascii="Consolas" w:hAnsi="Consolas"/>
-          <w:b/>
-          <w:bCs/>
         </w:rPr>
       </w:pPr>
       <w:r>
         <w:rPr>
           <w:rFonts w:ascii="Consolas" w:hAnsi="Consolas"/>
-          <w:b/>
-          <w:bCs/>
         </w:rPr>
         <w:lastRenderedPageBreak/>
-        <w:t>┌─────────────────────────────────</w:t>
-      </w:r>
-      <w:r>
-        <w:rPr>
-          <w:rFonts w:ascii="Consolas" w:hAnsi="Consolas" w:cs="Arial"/>
-          <w:b/>
-          <w:bCs/>
-        </w:rPr>
-        <w:t>┬</w:t>
-      </w:r>
-      <w:r>
-        <w:rPr>
-          <w:rFonts w:ascii="Consolas" w:hAnsi="Consolas" w:cs="Aptos"/>
-          <w:b/>
-          <w:bCs/>
-        </w:rPr>
-        <w:t>────────────────────────</w:t>
-      </w:r>
-      <w:r>
-        <w:rPr>
-          <w:rFonts w:ascii="Consolas" w:hAnsi="Consolas" w:cs="Arial"/>
-          <w:b/>
-          <w:bCs/>
-        </w:rPr>
-        <w:t>┬</w:t>
-      </w:r>
-      <w:r>
-        <w:rPr>
-          <w:rFonts w:ascii="Consolas" w:hAnsi="Consolas" w:cs="Aptos"/>
-          <w:b/>
-          <w:bCs/>
-        </w:rPr>
-        <w:t>───────────────┐</w:t>
-      </w:r>
-    </w:p>
-    <w:p>
-      <w:pPr>
-        <w:rPr>
-          <w:rFonts w:ascii="Consolas" w:hAnsi="Consolas"/>
-          <w:b/>
-          <w:bCs/>
-        </w:rPr>
-      </w:pPr>
-      <w:r>
-        <w:rPr>
-          <w:rFonts w:ascii="Consolas" w:hAnsi="Consolas"/>
-          <w:b/>
-          <w:bCs/>
-        </w:rPr>
-        <w:t>│ Layer (type)                    │ Output Shape           │       Param # │</w:t>
-      </w:r>
-    </w:p>
-    <w:p>
-      <w:pPr>
-        <w:rPr>
-          <w:rFonts w:ascii="Consolas" w:hAnsi="Consolas"/>
-          <w:b/>
-          <w:bCs/>
-        </w:rPr>
-      </w:pPr>
-      <w:r>
-        <w:rPr>
-          <w:rFonts w:ascii="Consolas" w:hAnsi="Consolas" w:cs="Arial"/>
-          <w:b/>
-          <w:bCs/>
-        </w:rPr>
-        <w:t>├</w:t>
-      </w:r>
-      <w:r>
-        <w:rPr>
-          <w:rFonts w:ascii="Consolas" w:hAnsi="Consolas" w:cs="Aptos"/>
-          <w:b/>
-          <w:bCs/>
-        </w:rPr>
-        <w:t>─────────────────────────────────</w:t>
-      </w:r>
-      <w:r>
-        <w:rPr>
-          <w:rFonts w:ascii="Consolas" w:hAnsi="Consolas" w:cs="Arial"/>
-          <w:b/>
-          <w:bCs/>
-        </w:rPr>
-        <w:t>┼</w:t>
-      </w:r>
-      <w:r>
-        <w:rPr>
-          <w:rFonts w:ascii="Consolas" w:hAnsi="Consolas" w:cs="Aptos"/>
-          <w:b/>
-          <w:bCs/>
-        </w:rPr>
-        <w:t>────────────────────────</w:t>
-      </w:r>
-      <w:r>
-        <w:rPr>
-          <w:rFonts w:ascii="Consolas" w:hAnsi="Consolas" w:cs="Arial"/>
-          <w:b/>
-          <w:bCs/>
-        </w:rPr>
-        <w:t>┼</w:t>
-      </w:r>
-      <w:r>
-        <w:rPr>
-          <w:rFonts w:ascii="Consolas" w:hAnsi="Consolas" w:cs="Aptos"/>
-          <w:b/>
-          <w:bCs/>
-        </w:rPr>
-        <w:t>───────────────</w:t>
-      </w:r>
-      <w:r>
-        <w:rPr>
-          <w:rFonts w:ascii="Consolas" w:hAnsi="Consolas" w:cs="Arial"/>
-          <w:b/>
-          <w:bCs/>
-        </w:rPr>
-        <w:t>┤</w:t>
-      </w:r>
-    </w:p>
-    <w:p>
-      <w:pPr>
-        <w:rPr>
-          <w:rFonts w:ascii="Consolas" w:hAnsi="Consolas"/>
-          <w:b/>
-          <w:bCs/>
-        </w:rPr>
-      </w:pPr>
-      <w:r>
-        <w:rPr>
-          <w:rFonts w:ascii="Consolas" w:hAnsi="Consolas"/>
-          <w:b/>
-          <w:bCs/>
-        </w:rPr>
-        <w:t>│ rescaling (Rescaling)           │ (None, 128, 128, 3)    │             0 │</w:t>
-      </w:r>
-    </w:p>
-    <w:p>
-      <w:pPr>
-        <w:rPr>
-          <w:rFonts w:ascii="Consolas" w:hAnsi="Consolas"/>
-          <w:b/>
-          <w:bCs/>
-        </w:rPr>
-      </w:pPr>
-      <w:r>
-        <w:rPr>
-          <w:rFonts w:ascii="Consolas" w:hAnsi="Consolas" w:cs="Arial"/>
-          <w:b/>
-          <w:bCs/>
-        </w:rPr>
-        <w:t>├</w:t>
-      </w:r>
-      <w:r>
-        <w:rPr>
-          <w:rFonts w:ascii="Consolas" w:hAnsi="Consolas" w:cs="Aptos"/>
-          <w:b/>
-          <w:bCs/>
-        </w:rPr>
-        <w:t>─────────────────────────────────</w:t>
-      </w:r>
-      <w:r>
-        <w:rPr>
-          <w:rFonts w:ascii="Consolas" w:hAnsi="Consolas" w:cs="Arial"/>
-          <w:b/>
-          <w:bCs/>
-        </w:rPr>
-        <w:t>┼</w:t>
-      </w:r>
-      <w:r>
-        <w:rPr>
-          <w:rFonts w:ascii="Consolas" w:hAnsi="Consolas" w:cs="Aptos"/>
-          <w:b/>
-          <w:bCs/>
-        </w:rPr>
-        <w:t>────────────────────────</w:t>
-      </w:r>
-      <w:r>
-        <w:rPr>
-          <w:rFonts w:ascii="Consolas" w:hAnsi="Consolas" w:cs="Arial"/>
-          <w:b/>
-          <w:bCs/>
-        </w:rPr>
-        <w:t>┼</w:t>
-      </w:r>
-      <w:r>
-        <w:rPr>
-          <w:rFonts w:ascii="Consolas" w:hAnsi="Consolas" w:cs="Aptos"/>
-          <w:b/>
-          <w:bCs/>
-        </w:rPr>
-        <w:t>───────────────</w:t>
-      </w:r>
-      <w:r>
-        <w:rPr>
-          <w:rFonts w:ascii="Consolas" w:hAnsi="Consolas" w:cs="Arial"/>
-          <w:b/>
-          <w:bCs/>
-        </w:rPr>
-        <w:t>┤</w:t>
-      </w:r>
-    </w:p>
-    <w:p>
-      <w:pPr>
-        <w:rPr>
-          <w:rFonts w:ascii="Consolas" w:hAnsi="Consolas"/>
-          <w:b/>
-          <w:bCs/>
-        </w:rPr>
-      </w:pPr>
-      <w:r>
-        <w:rPr>
-          <w:rFonts w:ascii="Consolas" w:hAnsi="Consolas"/>
-          <w:b/>
-          <w:bCs/>
-        </w:rPr>
-        <w:t>│ conv2d (Conv2D)                 │ (None, 128, 128, 16)   │           448 │</w:t>
-      </w:r>
-    </w:p>
-    <w:p>
-      <w:pPr>
-        <w:rPr>
-          <w:rFonts w:ascii="Consolas" w:hAnsi="Consolas"/>
-          <w:b/>
-          <w:bCs/>
-        </w:rPr>
-      </w:pPr>
-      <w:r>
-        <w:rPr>
-          <w:rFonts w:ascii="Consolas" w:hAnsi="Consolas" w:cs="Arial"/>
-          <w:b/>
-          <w:bCs/>
-        </w:rPr>
-        <w:t>├</w:t>
-      </w:r>
-      <w:r>
-        <w:rPr>
-          <w:rFonts w:ascii="Consolas" w:hAnsi="Consolas" w:cs="Aptos"/>
-          <w:b/>
-          <w:bCs/>
-        </w:rPr>
-        <w:t>─────────────────────────────────</w:t>
-      </w:r>
-      <w:r>
-        <w:rPr>
-          <w:rFonts w:ascii="Consolas" w:hAnsi="Consolas" w:cs="Arial"/>
-          <w:b/>
-          <w:bCs/>
-        </w:rPr>
-        <w:t>┼</w:t>
-      </w:r>
-      <w:r>
-        <w:rPr>
-          <w:rFonts w:ascii="Consolas" w:hAnsi="Consolas" w:cs="Aptos"/>
-          <w:b/>
-          <w:bCs/>
-        </w:rPr>
-        <w:t>────────────────────────</w:t>
-      </w:r>
-      <w:r>
-        <w:rPr>
-          <w:rFonts w:ascii="Consolas" w:hAnsi="Consolas" w:cs="Arial"/>
-          <w:b/>
-          <w:bCs/>
-        </w:rPr>
-        <w:t>┼</w:t>
-      </w:r>
-      <w:r>
-        <w:rPr>
-          <w:rFonts w:ascii="Consolas" w:hAnsi="Consolas" w:cs="Aptos"/>
-          <w:b/>
-          <w:bCs/>
-        </w:rPr>
-        <w:t>───────────────</w:t>
-      </w:r>
-      <w:r>
-        <w:rPr>
-          <w:rFonts w:ascii="Consolas" w:hAnsi="Consolas" w:cs="Arial"/>
-          <w:b/>
-          <w:bCs/>
-        </w:rPr>
-        <w:t>┤</w:t>
-      </w:r>
-    </w:p>
-    <w:p>
-      <w:pPr>
-        <w:rPr>
-          <w:rFonts w:ascii="Consolas" w:hAnsi="Consolas"/>
-          <w:b/>
-          <w:bCs/>
-        </w:rPr>
-      </w:pPr>
-      <w:r>
-        <w:rPr>
-          <w:rFonts w:ascii="Consolas" w:hAnsi="Consolas"/>
-          <w:b/>
-          <w:bCs/>
-        </w:rPr>
-        <w:t>│ max_pooling2d (MaxPooling2D)    │ (None, 64, 64, 16)     │             0 │</w:t>
-      </w:r>
-    </w:p>
-    <w:p>
-      <w:pPr>
-        <w:rPr>
-          <w:rFonts w:ascii="Consolas" w:hAnsi="Consolas"/>
-          <w:b/>
-          <w:bCs/>
-        </w:rPr>
-      </w:pPr>
-      <w:r>
-        <w:rPr>
-          <w:rFonts w:ascii="Consolas" w:hAnsi="Consolas" w:cs="Arial"/>
-          <w:b/>
-          <w:bCs/>
-        </w:rPr>
-        <w:t>├</w:t>
-      </w:r>
-      <w:r>
-        <w:rPr>
-          <w:rFonts w:ascii="Consolas" w:hAnsi="Consolas" w:cs="Aptos"/>
-          <w:b/>
-          <w:bCs/>
-        </w:rPr>
-        <w:t>─────────────────────────────────</w:t>
-      </w:r>
-      <w:r>
-        <w:rPr>
-          <w:rFonts w:ascii="Consolas" w:hAnsi="Consolas" w:cs="Arial"/>
-          <w:b/>
-          <w:bCs/>
-        </w:rPr>
-        <w:t>┼</w:t>
-      </w:r>
-      <w:r>
-        <w:rPr>
-          <w:rFonts w:ascii="Consolas" w:hAnsi="Consolas" w:cs="Aptos"/>
-          <w:b/>
-          <w:bCs/>
-        </w:rPr>
-        <w:t>────────────────────────</w:t>
-      </w:r>
-      <w:r>
-        <w:rPr>
-          <w:rFonts w:ascii="Consolas" w:hAnsi="Consolas" w:cs="Arial"/>
-          <w:b/>
-          <w:bCs/>
-        </w:rPr>
-        <w:t>┼</w:t>
-      </w:r>
-      <w:r>
-        <w:rPr>
-          <w:rFonts w:ascii="Consolas" w:hAnsi="Consolas" w:cs="Aptos"/>
-          <w:b/>
-          <w:bCs/>
-        </w:rPr>
-        <w:t>───────────────</w:t>
-      </w:r>
-      <w:r>
-        <w:rPr>
-          <w:rFonts w:ascii="Consolas" w:hAnsi="Consolas" w:cs="Arial"/>
-          <w:b/>
-          <w:bCs/>
-        </w:rPr>
-        <w:t>┤</w:t>
-      </w:r>
-    </w:p>
-    <w:p>
-      <w:pPr>
-        <w:rPr>
-          <w:rFonts w:ascii="Consolas" w:hAnsi="Consolas"/>
-          <w:b/>
-          <w:bCs/>
-        </w:rPr>
-      </w:pPr>
-      <w:r>
-        <w:rPr>
-          <w:rFonts w:ascii="Consolas" w:hAnsi="Consolas"/>
-          <w:b/>
-          <w:bCs/>
-        </w:rPr>
-        <w:t>│ conv2d_1 (Conv2D)               │ (None, 64, 64, 32)     │         4,640 │</w:t>
-      </w:r>
-    </w:p>
-    <w:p>
-      <w:pPr>
-        <w:rPr>
-          <w:rFonts w:ascii="Consolas" w:hAnsi="Consolas"/>
-          <w:b/>
-          <w:bCs/>
-        </w:rPr>
-      </w:pPr>
-      <w:r>
-        <w:rPr>
-          <w:rFonts w:ascii="Consolas" w:hAnsi="Consolas" w:cs="Arial"/>
-          <w:b/>
-          <w:bCs/>
-        </w:rPr>
-        <w:t>├</w:t>
-      </w:r>
-      <w:r>
-        <w:rPr>
-          <w:rFonts w:ascii="Consolas" w:hAnsi="Consolas" w:cs="Aptos"/>
-          <w:b/>
-          <w:bCs/>
-        </w:rPr>
-        <w:t>─────────────────────────────────</w:t>
-      </w:r>
-      <w:r>
-        <w:rPr>
-          <w:rFonts w:ascii="Consolas" w:hAnsi="Consolas" w:cs="Arial"/>
-          <w:b/>
-          <w:bCs/>
-        </w:rPr>
-        <w:t>┼</w:t>
-      </w:r>
-      <w:r>
-        <w:rPr>
-          <w:rFonts w:ascii="Consolas" w:hAnsi="Consolas" w:cs="Aptos"/>
-          <w:b/>
-          <w:bCs/>
-        </w:rPr>
-        <w:t>────────────────────────</w:t>
-      </w:r>
-      <w:r>
-        <w:rPr>
-          <w:rFonts w:ascii="Consolas" w:hAnsi="Consolas" w:cs="Arial"/>
-          <w:b/>
-          <w:bCs/>
-        </w:rPr>
-        <w:t>┼</w:t>
-      </w:r>
-      <w:r>
-        <w:rPr>
-          <w:rFonts w:ascii="Consolas" w:hAnsi="Consolas" w:cs="Aptos"/>
-          <w:b/>
-          <w:bCs/>
-        </w:rPr>
-        <w:t>───────────────</w:t>
-      </w:r>
-      <w:r>
-        <w:rPr>
-          <w:rFonts w:ascii="Consolas" w:hAnsi="Consolas" w:cs="Arial"/>
-          <w:b/>
-          <w:bCs/>
-        </w:rPr>
-        <w:t>┤</w:t>
-      </w:r>
-    </w:p>
-    <w:p>
-      <w:pPr>
-        <w:rPr>
-          <w:rFonts w:ascii="Consolas" w:hAnsi="Consolas"/>
-          <w:b/>
-          <w:bCs/>
-        </w:rPr>
-      </w:pPr>
-      <w:r>
-        <w:rPr>
-          <w:rFonts w:ascii="Consolas" w:hAnsi="Consolas"/>
-          <w:b/>
-          <w:bCs/>
-        </w:rPr>
-        <w:t>│ max_pooling2d_1 (MaxPooling2D)  │ (None, 32, 32, 32)     │             0 │</w:t>
-      </w:r>
-    </w:p>
-    <w:p>
-      <w:pPr>
-        <w:rPr>
-          <w:rFonts w:ascii="Consolas" w:hAnsi="Consolas"/>
-          <w:b/>
-          <w:bCs/>
-        </w:rPr>
-      </w:pPr>
-      <w:r>
-        <w:rPr>
-          <w:rFonts w:ascii="Consolas" w:hAnsi="Consolas" w:cs="Arial"/>
-          <w:b/>
-          <w:bCs/>
-        </w:rPr>
-        <w:t>├</w:t>
-      </w:r>
-      <w:r>
-        <w:rPr>
-          <w:rFonts w:ascii="Consolas" w:hAnsi="Consolas" w:cs="Aptos"/>
-          <w:b/>
-          <w:bCs/>
-        </w:rPr>
-        <w:t>─────────────────────────────────</w:t>
-      </w:r>
-      <w:r>
-        <w:rPr>
-          <w:rFonts w:ascii="Consolas" w:hAnsi="Consolas" w:cs="Arial"/>
-          <w:b/>
-          <w:bCs/>
-        </w:rPr>
-        <w:t>┼</w:t>
-      </w:r>
-      <w:r>
-        <w:rPr>
-          <w:rFonts w:ascii="Consolas" w:hAnsi="Consolas" w:cs="Aptos"/>
-          <w:b/>
-          <w:bCs/>
-        </w:rPr>
-        <w:t>────────────────────────</w:t>
-      </w:r>
-      <w:r>
-        <w:rPr>
-          <w:rFonts w:ascii="Consolas" w:hAnsi="Consolas" w:cs="Arial"/>
-          <w:b/>
-          <w:bCs/>
-        </w:rPr>
-        <w:t>┼</w:t>
-      </w:r>
-      <w:r>
-        <w:rPr>
-          <w:rFonts w:ascii="Consolas" w:hAnsi="Consolas" w:cs="Aptos"/>
-          <w:b/>
-          <w:bCs/>
-        </w:rPr>
-        <w:t>───────────────</w:t>
-      </w:r>
-      <w:r>
-        <w:rPr>
-          <w:rFonts w:ascii="Consolas" w:hAnsi="Consolas" w:cs="Arial"/>
-          <w:b/>
-          <w:bCs/>
-        </w:rPr>
-        <w:t>┤</w:t>
-      </w:r>
-    </w:p>
-    <w:p>
-      <w:pPr>
-        <w:rPr>
-          <w:rFonts w:ascii="Consolas" w:hAnsi="Consolas"/>
-          <w:b/>
-          <w:bCs/>
-        </w:rPr>
-      </w:pPr>
-      <w:r>
-        <w:rPr>
-          <w:rFonts w:ascii="Consolas" w:hAnsi="Consolas"/>
-          <w:b/>
-          <w:bCs/>
-        </w:rPr>
-        <w:t>│ conv2d_2 (Conv2D)               │ (None, 32, 32, 64)     │        18,496 │</w:t>
-      </w:r>
-    </w:p>
-    <w:p>
-      <w:pPr>
-        <w:rPr>
-          <w:rFonts w:ascii="Consolas" w:hAnsi="Consolas"/>
-          <w:b/>
-          <w:bCs/>
-        </w:rPr>
-      </w:pPr>
-      <w:r>
-        <w:rPr>
-          <w:rFonts w:ascii="Consolas" w:hAnsi="Consolas" w:cs="Arial"/>
-          <w:b/>
-          <w:bCs/>
-        </w:rPr>
-        <w:t>├</w:t>
-      </w:r>
-      <w:r>
-        <w:rPr>
-          <w:rFonts w:ascii="Consolas" w:hAnsi="Consolas" w:cs="Aptos"/>
-          <w:b/>
-          <w:bCs/>
-        </w:rPr>
-        <w:t>─────────────────────────────────</w:t>
-      </w:r>
-      <w:r>
-        <w:rPr>
-          <w:rFonts w:ascii="Consolas" w:hAnsi="Consolas" w:cs="Arial"/>
-          <w:b/>
-          <w:bCs/>
-        </w:rPr>
-        <w:t>┼</w:t>
-      </w:r>
-      <w:r>
-        <w:rPr>
-          <w:rFonts w:ascii="Consolas" w:hAnsi="Consolas" w:cs="Aptos"/>
-          <w:b/>
-          <w:bCs/>
-        </w:rPr>
-        <w:t>────────────────────────</w:t>
-      </w:r>
-      <w:r>
-        <w:rPr>
-          <w:rFonts w:ascii="Consolas" w:hAnsi="Consolas" w:cs="Arial"/>
-          <w:b/>
-          <w:bCs/>
-        </w:rPr>
-        <w:t>┼</w:t>
-      </w:r>
-      <w:r>
-        <w:rPr>
-          <w:rFonts w:ascii="Consolas" w:hAnsi="Consolas" w:cs="Aptos"/>
-          <w:b/>
-          <w:bCs/>
-        </w:rPr>
-        <w:t>───────────────</w:t>
-      </w:r>
-      <w:r>
-        <w:rPr>
-          <w:rFonts w:ascii="Consolas" w:hAnsi="Consolas" w:cs="Arial"/>
-          <w:b/>
-          <w:bCs/>
-        </w:rPr>
-        <w:t>┤</w:t>
-      </w:r>
-    </w:p>
-    <w:p>
-      <w:pPr>
-        <w:rPr>
-          <w:rFonts w:ascii="Consolas" w:hAnsi="Consolas"/>
-          <w:b/>
-          <w:bCs/>
-        </w:rPr>
-      </w:pPr>
-      <w:r>
-        <w:rPr>
-          <w:rFonts w:ascii="Consolas" w:hAnsi="Consolas"/>
-          <w:b/>
-          <w:bCs/>
-        </w:rPr>
-        <w:t>│ max_pooling2d_2 (MaxPooling2D)  │ (None, 16, 16, 64)     │             0 │</w:t>
-      </w:r>
-    </w:p>
-    <w:p>
-      <w:pPr>
-        <w:rPr>
-          <w:rFonts w:ascii="Consolas" w:hAnsi="Consolas"/>
-          <w:b/>
-          <w:bCs/>
-        </w:rPr>
-      </w:pPr>
-      <w:r>
-        <w:rPr>
-          <w:rFonts w:ascii="Consolas" w:hAnsi="Consolas" w:cs="Arial"/>
-          <w:b/>
-          <w:bCs/>
-        </w:rPr>
-        <w:t>├</w:t>
-      </w:r>
-      <w:r>
-        <w:rPr>
-          <w:rFonts w:ascii="Consolas" w:hAnsi="Consolas" w:cs="Aptos"/>
-          <w:b/>
-          <w:bCs/>
-        </w:rPr>
-        <w:t>─────────────────────────────────</w:t>
-      </w:r>
-      <w:r>
-        <w:rPr>
-          <w:rFonts w:ascii="Consolas" w:hAnsi="Consolas" w:cs="Arial"/>
-          <w:b/>
-          <w:bCs/>
-        </w:rPr>
-        <w:t>┼</w:t>
-      </w:r>
-      <w:r>
-        <w:rPr>
-          <w:rFonts w:ascii="Consolas" w:hAnsi="Consolas" w:cs="Aptos"/>
-          <w:b/>
-          <w:bCs/>
-        </w:rPr>
-        <w:t>────────────────────────</w:t>
-      </w:r>
-      <w:r>
-        <w:rPr>
-          <w:rFonts w:ascii="Consolas" w:hAnsi="Consolas" w:cs="Arial"/>
-          <w:b/>
-          <w:bCs/>
-        </w:rPr>
-        <w:t>┼</w:t>
-      </w:r>
-      <w:r>
-        <w:rPr>
-          <w:rFonts w:ascii="Consolas" w:hAnsi="Consolas" w:cs="Aptos"/>
-          <w:b/>
-          <w:bCs/>
-        </w:rPr>
-        <w:t>───────────────</w:t>
-      </w:r>
-      <w:r>
-        <w:rPr>
-          <w:rFonts w:ascii="Consolas" w:hAnsi="Consolas" w:cs="Arial"/>
-          <w:b/>
-          <w:bCs/>
-        </w:rPr>
-        <w:t>┤</w:t>
-      </w:r>
-    </w:p>
-    <w:p>
-      <w:pPr>
-        <w:rPr>
-          <w:rFonts w:ascii="Consolas" w:hAnsi="Consolas"/>
-          <w:b/>
-          <w:bCs/>
-        </w:rPr>
-      </w:pPr>
-      <w:r>
-        <w:rPr>
-          <w:rFonts w:ascii="Consolas" w:hAnsi="Consolas"/>
-          <w:b/>
-          <w:bCs/>
-        </w:rPr>
-        <w:t>│ flatten (Flatten)               │ (None, 16384)          │             0 │</w:t>
-      </w:r>
-    </w:p>
-    <w:p>
-      <w:pPr>
-        <w:rPr>
-          <w:rFonts w:ascii="Consolas" w:hAnsi="Consolas"/>
-          <w:b/>
-          <w:bCs/>
-        </w:rPr>
-      </w:pPr>
-      <w:r>
-        <w:rPr>
-          <w:rFonts w:ascii="Consolas" w:hAnsi="Consolas" w:cs="Arial"/>
-          <w:b/>
-          <w:bCs/>
-        </w:rPr>
-        <w:t>├</w:t>
-      </w:r>
-      <w:r>
-        <w:rPr>
-          <w:rFonts w:ascii="Consolas" w:hAnsi="Consolas" w:cs="Aptos"/>
-          <w:b/>
-          <w:bCs/>
-        </w:rPr>
-        <w:t>─────────────────────────────────</w:t>
-      </w:r>
-      <w:r>
-        <w:rPr>
-          <w:rFonts w:ascii="Consolas" w:hAnsi="Consolas" w:cs="Arial"/>
-          <w:b/>
-          <w:bCs/>
-        </w:rPr>
-        <w:t>┼</w:t>
-      </w:r>
-      <w:r>
-        <w:rPr>
-          <w:rFonts w:ascii="Consolas" w:hAnsi="Consolas" w:cs="Aptos"/>
-          <w:b/>
-          <w:bCs/>
-        </w:rPr>
-        <w:t>────────────────────────</w:t>
-      </w:r>
-      <w:r>
-        <w:rPr>
-          <w:rFonts w:ascii="Consolas" w:hAnsi="Consolas" w:cs="Arial"/>
-          <w:b/>
-          <w:bCs/>
-        </w:rPr>
-        <w:t>┼</w:t>
-      </w:r>
-      <w:r>
-        <w:rPr>
-          <w:rFonts w:ascii="Consolas" w:hAnsi="Consolas" w:cs="Aptos"/>
-          <w:b/>
-          <w:bCs/>
-        </w:rPr>
-        <w:t>───────────────</w:t>
-      </w:r>
-      <w:r>
-        <w:rPr>
-          <w:rFonts w:ascii="Consolas" w:hAnsi="Consolas" w:cs="Arial"/>
-          <w:b/>
-          <w:bCs/>
-        </w:rPr>
-        <w:t>┤</w:t>
-      </w:r>
-    </w:p>
-    <w:p>
-      <w:pPr>
-        <w:rPr>
-          <w:rFonts w:ascii="Consolas" w:hAnsi="Consolas"/>
-          <w:b/>
-          <w:bCs/>
-        </w:rPr>
-      </w:pPr>
-      <w:r>
-        <w:rPr>
-          <w:rFonts w:ascii="Consolas" w:hAnsi="Consolas"/>
-          <w:b/>
-          <w:bCs/>
-        </w:rPr>
-        <w:t>│ dense (Dense)                   │ (None, 128)            │     2,097,280 │</w:t>
-      </w:r>
-    </w:p>
-    <w:p>
-      <w:pPr>
-        <w:rPr>
-          <w:rFonts w:ascii="Consolas" w:hAnsi="Consolas"/>
-          <w:b/>
-          <w:bCs/>
-        </w:rPr>
-      </w:pPr>
-      <w:r>
-        <w:rPr>
-          <w:rFonts w:ascii="Consolas" w:hAnsi="Consolas" w:cs="Arial"/>
-          <w:b/>
-          <w:bCs/>
-        </w:rPr>
-        <w:t>├</w:t>
-      </w:r>
-      <w:r>
-        <w:rPr>
-          <w:rFonts w:ascii="Consolas" w:hAnsi="Consolas" w:cs="Aptos"/>
-          <w:b/>
-          <w:bCs/>
-        </w:rPr>
-        <w:t>─────────────────────────────────</w:t>
-      </w:r>
-      <w:r>
-        <w:rPr>
-          <w:rFonts w:ascii="Consolas" w:hAnsi="Consolas" w:cs="Arial"/>
-          <w:b/>
-          <w:bCs/>
-        </w:rPr>
-        <w:t>┼</w:t>
-      </w:r>
-      <w:r>
-        <w:rPr>
-          <w:rFonts w:ascii="Consolas" w:hAnsi="Consolas" w:cs="Aptos"/>
-          <w:b/>
-          <w:bCs/>
-        </w:rPr>
-        <w:t>────────────────────────</w:t>
-      </w:r>
-      <w:r>
-        <w:rPr>
-          <w:rFonts w:ascii="Consolas" w:hAnsi="Consolas" w:cs="Arial"/>
-          <w:b/>
-          <w:bCs/>
-        </w:rPr>
-        <w:t>┼</w:t>
-      </w:r>
-      <w:r>
-        <w:rPr>
-          <w:rFonts w:ascii="Consolas" w:hAnsi="Consolas" w:cs="Aptos"/>
-          <w:b/>
-          <w:bCs/>
-        </w:rPr>
-        <w:t>───────────────</w:t>
-      </w:r>
-      <w:r>
-        <w:rPr>
-          <w:rFonts w:ascii="Consolas" w:hAnsi="Consolas" w:cs="Arial"/>
-          <w:b/>
-          <w:bCs/>
-        </w:rPr>
-        <w:t>┤</w:t>
-      </w:r>
-    </w:p>
-    <w:p>
-      <w:pPr>
-        <w:rPr>
-          <w:rFonts w:ascii="Consolas" w:hAnsi="Consolas"/>
-          <w:b/>
-          <w:bCs/>
-        </w:rPr>
-      </w:pPr>
-      <w:r>
-        <w:rPr>
-          <w:rFonts w:ascii="Consolas" w:hAnsi="Consolas"/>
-          <w:b/>
-          <w:bCs/>
-        </w:rPr>
-        <w:t>│ dense_1 (Dense)                 │ (None, 3)              │           387 │</w:t>
-      </w:r>
-    </w:p>
-    <w:p>
-      <w:pPr>
-        <w:rPr>
-          <w:rFonts w:ascii="Consolas" w:hAnsi="Consolas"/>
-          <w:b/>
-          <w:bCs/>
-        </w:rPr>
-      </w:pPr>
-      <w:r>
-        <w:rPr>
-          <w:rFonts w:ascii="Consolas" w:hAnsi="Consolas"/>
-          <w:b/>
-          <w:bCs/>
-        </w:rPr>
-        <w:t>└─────────────────────────────────</w:t>
-      </w:r>
-      <w:r>
-        <w:rPr>
-          <w:rFonts w:ascii="Consolas" w:hAnsi="Consolas" w:cs="Arial"/>
-          <w:b/>
-          <w:bCs/>
-        </w:rPr>
-        <w:t>┴</w:t>
-      </w:r>
-      <w:r>
-        <w:rPr>
-          <w:rFonts w:ascii="Consolas" w:hAnsi="Consolas" w:cs="Aptos"/>
-          <w:b/>
-          <w:bCs/>
-        </w:rPr>
-        <w:t>────────────────────────</w:t>
-      </w:r>
-      <w:r>
-        <w:rPr>
-          <w:rFonts w:ascii="Consolas" w:hAnsi="Consolas" w:cs="Arial"/>
-          <w:b/>
-          <w:bCs/>
-        </w:rPr>
-        <w:t>┴</w:t>
-      </w:r>
-      <w:r>
-        <w:rPr>
-          <w:rFonts w:ascii="Consolas" w:hAnsi="Consolas" w:cs="Aptos"/>
-          <w:b/>
-          <w:bCs/>
-        </w:rPr>
-        <w:t>───────────────┘</w:t>
-      </w:r>
-    </w:p>
-    <w:p>
-      <w:pPr>
-        <w:rPr>
-          <w:rFonts w:ascii="Consolas" w:hAnsi="Consolas"/>
-          <w:b/>
-          <w:bCs/>
-        </w:rPr>
-      </w:pPr>
-      <w:r>
-        <w:rPr>
-          <w:rFonts w:ascii="Consolas" w:hAnsi="Consolas"/>
-          <w:b/>
-          <w:bCs/>
-        </w:rPr>
-        <w:t xml:space="preserve"> Total params: 6,363,755 (24.28 MB)</w:t>
-      </w:r>
-    </w:p>
-    <w:p>
-      <w:pPr>
-        <w:rPr>
-          <w:rFonts w:ascii="Consolas" w:hAnsi="Consolas"/>
-          <w:b/>
-          <w:bCs/>
-        </w:rPr>
-      </w:pPr>
-      <w:r>
-        <w:rPr>
-          <w:rFonts w:ascii="Consolas" w:hAnsi="Consolas"/>
-          <w:b/>
-          <w:bCs/>
-        </w:rPr>
-        <w:t xml:space="preserve"> Trainable params: 2,121,251 (8.09 MB)</w:t>
-      </w:r>
-    </w:p>
-    <w:p>
-      <w:pPr>
-        <w:rPr>
-          <w:rFonts w:ascii="Consolas" w:hAnsi="Consolas"/>
-          <w:b/>
-          <w:bCs/>
-        </w:rPr>
-      </w:pPr>
-      <w:r>
-        <w:rPr>
-          <w:rFonts w:ascii="Consolas" w:hAnsi="Consolas"/>
-          <w:b/>
-          <w:bCs/>
-        </w:rPr>
-        <w:t xml:space="preserve"> Non-trainable params: 0 (0.00 B)</w:t>
-      </w:r>
-    </w:p>
-    <w:p>
-      <w:pPr>
-        <w:rPr>
-          <w:rFonts w:ascii="Consolas" w:hAnsi="Consolas"/>
-          <w:b/>
-          <w:bCs/>
-        </w:rPr>
-      </w:pPr>
-      <w:r>
-        <w:rPr>
-          <w:rFonts w:ascii="Consolas" w:hAnsi="Consolas"/>
-          <w:b/>
-          <w:bCs/>
-        </w:rPr>
-        <w:t xml:space="preserve"> Optimizer params: 4,242,504 (16.18 MB)</w:t>
-      </w:r>
-    </w:p>
-    <w:p>
-      <w:pPr>
-        <w:rPr>
-          <w:rFonts w:ascii="Consolas" w:hAnsi="Consolas"/>
-          <w:b/>
-          <w:bCs/>
-        </w:rPr>
-      </w:pPr>
-      <w:r>
-        <w:rPr>
-          <w:rFonts w:ascii="Consolas" w:hAnsi="Consolas"/>
-          <w:b/>
-          <w:bCs/>
-        </w:rPr>
-        <w:br w:type="page"/>
-      </w:r>
-    </w:p>
-    <w:p>
-      <w:r>
-        <w:lastRenderedPageBreak/>
+        <w:t>From Santi:</w:t>
+      </w:r>
+    </w:p>
+    <w:p>
+      <w:r>
         <w:t>Hi, after thinking more about it, I realized that it would be more interesting to analyze the performance of the model with the night view. A common problem we faced when analyzing the photos is that</w:t>
       </w:r>
     </w:p>
@@ -1605,6 +597,7 @@
     </w:p>
     <w:p>
       <w:r>
+        <w:lastRenderedPageBreak/>
         <w:t>When I mention Storm ### I mean the number of Column C ("Storm Number") of the Excel spreadsheet </w:t>
       </w:r>
     </w:p>
@@ -1617,7 +610,6 @@
         </w:numPr>
       </w:pPr>
       <w:r>
-        <w:lastRenderedPageBreak/>
         <w:t>New labeled dataset</w:t>
       </w:r>
     </w:p>

</xml_diff>